<commit_message>
update HSMC result summaries
</commit_message>
<xml_diff>
--- a/protocols/Protocol for data preparation.docx
+++ b/protocols/Protocol for data preparation.docx
@@ -124,7 +124,43 @@
         </w:numPr>
       </w:pPr>
       <w:r>
-        <w:t>Make tab names consistent: Same site names (e.g. West Beach) and zone names (e.g. HIGH) for every tab. The only thing that should differ is the year (e.g. “West Beach HIGH 2017”).</w:t>
+        <w:t xml:space="preserve">Make </w:t>
+      </w:r>
+      <w:r>
+        <w:t xml:space="preserve">sheet </w:t>
+      </w:r>
+      <w:r>
+        <w:t xml:space="preserve">names consistent: </w:t>
+      </w:r>
+      <w:r>
+        <w:t>Use s</w:t>
+      </w:r>
+      <w:r>
+        <w:t>ame site names (e.g. West Beach) and zone names (e.g. HIGH) for every tab</w:t>
+      </w:r>
+      <w:r>
+        <w:t>, noting that capitalization matters</w:t>
+      </w:r>
+      <w:r>
+        <w:t xml:space="preserve">. The only thing that should differ </w:t>
+      </w:r>
+      <w:r>
+        <w:t xml:space="preserve">from year to year </w:t>
+      </w:r>
+      <w:r>
+        <w:t xml:space="preserve">is the year </w:t>
+      </w:r>
+      <w:r>
+        <w:t xml:space="preserve">suffix </w:t>
+      </w:r>
+      <w:r>
+        <w:t>(e.g. “West Beach HIGH 2017”)</w:t>
+      </w:r>
+      <w:r>
+        <w:t>, which should be added to sheet names</w:t>
+      </w:r>
+      <w:r>
+        <w:t>.</w:t>
       </w:r>
     </w:p>
     <w:p>
@@ -172,7 +208,13 @@
         </w:numPr>
       </w:pPr>
       <w:r>
-        <w:t>Resolve herbivore data into rows. This is difficult in many cases because the data are somewhat ambiguous as entered. However, this must be</w:t>
+        <w:t xml:space="preserve">Resolve herbivore data into </w:t>
+      </w:r>
+      <w:r>
+        <w:t xml:space="preserve">tidy </w:t>
+      </w:r>
+      <w:r>
+        <w:t>rows. This is difficult in many cases because the data are somewhat ambiguous as entered. However, this must be</w:t>
       </w:r>
       <w:r>
         <w:t xml:space="preserve"> done </w:t>
@@ -181,7 +223,13 @@
         <w:t xml:space="preserve">to keep the data in a consistent format. </w:t>
       </w:r>
       <w:r>
-        <w:t>Also be sure to separate rows that contain</w:t>
+        <w:t>Also</w:t>
+      </w:r>
+      <w:r>
+        <w:t>,</w:t>
+      </w:r>
+      <w:r>
+        <w:t xml:space="preserve"> be sure to separate rows that contain</w:t>
       </w:r>
       <w:r>
         <w:t xml:space="preserve"> both</w:t>
@@ -199,6 +247,11 @@
       <w:r>
         <w:t>)</w:t>
       </w:r>
+      <w:r>
+        <w:t>.</w:t>
+      </w:r>
+      <w:bookmarkStart w:id="0" w:name="_GoBack"/>
+      <w:bookmarkEnd w:id="0"/>
     </w:p>
     <w:p>
       <w:pPr>
@@ -224,7 +277,15 @@
         </w:numPr>
       </w:pPr>
       <w:r>
-        <w:t>Make sure each tab/sheet in the excel file has the same number of header rows. Recently, clam shell hash has become a measure of substrate at Meay Channel, but this row should be added to every sheet in the file, so that they all have the same number of header rows. If not, then it won’t read into R</w:t>
+        <w:t xml:space="preserve">Make sure each tab/sheet in the excel file has the same number of header rows. Recently, clam shell hash has become a measure of substrate at </w:t>
+      </w:r>
+      <w:proofErr w:type="spellStart"/>
+      <w:r>
+        <w:t>Meay</w:t>
+      </w:r>
+      <w:proofErr w:type="spellEnd"/>
+      <w:r>
+        <w:t xml:space="preserve"> Channel, but this row should be added to every sheet in the file, so that they all have the same number of header rows. If not, then it won’t read into R</w:t>
       </w:r>
       <w:r>
         <w:t>.</w:t>
@@ -241,6 +302,7 @@
       <w:r>
         <w:t xml:space="preserve">Make sure any new species that have not appeared before (e.g., </w:t>
       </w:r>
+      <w:proofErr w:type="spellStart"/>
       <w:r>
         <w:rPr>
           <w:i/>
@@ -248,6 +310,7 @@
         </w:rPr>
         <w:t>Hedophyllum</w:t>
       </w:r>
+      <w:proofErr w:type="spellEnd"/>
       <w:r>
         <w:t xml:space="preserve"> in 2019) are entered into the spreadsheet “Data/taxa/TaxonList_corrected_lumped_unique.csv</w:t>
       </w:r>
@@ -267,6 +330,7 @@
         </w:numPr>
       </w:pPr>
       <w:r>
+        <w:lastRenderedPageBreak/>
         <w:t xml:space="preserve">New species can be added </w:t>
       </w:r>
       <w:r>
@@ -336,9 +400,25 @@
         <w:spacing w:before="240"/>
       </w:pPr>
       <w:r>
-        <w:lastRenderedPageBreak/>
-        <w:t xml:space="preserve">Be sure to add new names to the column taxon_revised, taxon_lumped, and taxon_lumped2 as appropriate (e.g., change </w:t>
-      </w:r>
+        <w:t xml:space="preserve">Be sure to add new names to the column </w:t>
+      </w:r>
+      <w:proofErr w:type="spellStart"/>
+      <w:r>
+        <w:t>taxon_revised</w:t>
+      </w:r>
+      <w:proofErr w:type="spellEnd"/>
+      <w:r>
+        <w:t xml:space="preserve">, </w:t>
+      </w:r>
+      <w:proofErr w:type="spellStart"/>
+      <w:r>
+        <w:t>taxon_lumped</w:t>
+      </w:r>
+      <w:proofErr w:type="spellEnd"/>
+      <w:r>
+        <w:t xml:space="preserve">, and taxon_lumped2 as appropriate (e.g., change </w:t>
+      </w:r>
+      <w:proofErr w:type="spellStart"/>
       <w:r>
         <w:rPr>
           <w:i/>
@@ -346,9 +426,11 @@
         </w:rPr>
         <w:t>Saccharina</w:t>
       </w:r>
+      <w:proofErr w:type="spellEnd"/>
       <w:r>
         <w:t xml:space="preserve"> to </w:t>
       </w:r>
+      <w:proofErr w:type="spellStart"/>
       <w:r>
         <w:rPr>
           <w:i/>
@@ -356,6 +438,7 @@
         </w:rPr>
         <w:t>Hedophyllum</w:t>
       </w:r>
+      <w:proofErr w:type="spellEnd"/>
       <w:r>
         <w:t xml:space="preserve"> for </w:t>
       </w:r>
@@ -364,18 +447,43 @@
           <w:i/>
           <w:iCs/>
         </w:rPr>
-        <w:t xml:space="preserve">S. sessilis </w:t>
-      </w:r>
-      <w:r>
-        <w:t xml:space="preserve">and </w:t>
-      </w:r>
+        <w:t xml:space="preserve">S. </w:t>
+      </w:r>
+      <w:proofErr w:type="spellStart"/>
       <w:r>
         <w:rPr>
           <w:i/>
           <w:iCs/>
         </w:rPr>
-        <w:t>S. groenlandica</w:t>
-      </w:r>
+        <w:t>sessilis</w:t>
+      </w:r>
+      <w:proofErr w:type="spellEnd"/>
+      <w:r>
+        <w:rPr>
+          <w:i/>
+          <w:iCs/>
+        </w:rPr>
+        <w:t xml:space="preserve"> </w:t>
+      </w:r>
+      <w:r>
+        <w:t xml:space="preserve">and </w:t>
+      </w:r>
+      <w:r>
+        <w:rPr>
+          <w:i/>
+          <w:iCs/>
+        </w:rPr>
+        <w:t xml:space="preserve">S. </w:t>
+      </w:r>
+      <w:proofErr w:type="spellStart"/>
+      <w:r>
+        <w:rPr>
+          <w:i/>
+          <w:iCs/>
+        </w:rPr>
+        <w:t>groenlandica</w:t>
+      </w:r>
+      <w:proofErr w:type="spellEnd"/>
       <w:r>
         <w:t>).</w:t>
       </w:r>
@@ -395,8 +503,6 @@
       <w:r>
         <w:t xml:space="preserve"> NOTE that 2011 and 2012 data are combined in the same excel file, so the length of the vector header is the same as the number of years in the dataset minus one.</w:t>
       </w:r>
-      <w:bookmarkStart w:id="0" w:name="_GoBack"/>
-      <w:bookmarkEnd w:id="0"/>
     </w:p>
     <w:p/>
     <w:sectPr>
@@ -612,7 +718,7 @@
       </w:pPr>
     </w:pPrDefault>
   </w:docDefaults>
-  <w:latentStyles w:defLockedState="0" w:defUIPriority="99" w:defSemiHidden="0" w:defUnhideWhenUsed="0" w:defQFormat="0" w:count="376">
+  <w:latentStyles w:defLockedState="0" w:defUIPriority="99" w:defSemiHidden="0" w:defUnhideWhenUsed="0" w:defQFormat="0" w:count="375">
     <w:lsdException w:name="Normal" w:uiPriority="0" w:qFormat="1"/>
     <w:lsdException w:name="heading 1" w:uiPriority="9" w:qFormat="1"/>
     <w:lsdException w:name="heading 2" w:semiHidden="1" w:uiPriority="9" w:unhideWhenUsed="1" w:qFormat="1"/>
@@ -988,7 +1094,6 @@
     <w:lsdException w:name="Smart Hyperlink" w:semiHidden="1" w:unhideWhenUsed="1"/>
     <w:lsdException w:name="Hashtag" w:semiHidden="1" w:unhideWhenUsed="1"/>
     <w:lsdException w:name="Unresolved Mention" w:semiHidden="1" w:unhideWhenUsed="1"/>
-    <w:lsdException w:name="Smart Link" w:semiHidden="1" w:unhideWhenUsed="1"/>
   </w:latentStyles>
   <w:style w:type="paragraph" w:default="1" w:styleId="Normal">
     <w:name w:val="Normal"/>

</xml_diff>